<commit_message>
Historias de Usuario Terminadas. Si ven algo raro me dicen porfa.
</commit_message>
<xml_diff>
--- a/Historias de Usuarios.docx
+++ b/Historias de Usuarios.docx
@@ -128,10 +128,7 @@
     </w:p>
     <w:p>
       <w:r>
-        <w:t xml:space="preserve">Descripción </w:t>
-      </w:r>
-      <w:r>
-        <w:t xml:space="preserve">– </w:t>
+        <w:t xml:space="preserve">Descripción – </w:t>
       </w:r>
       <w:r>
         <w:t xml:space="preserve">Le serán pedidos datos como Nombre, Apellidos, Edad, Domicilio y le serán </w:t>
@@ -197,23 +194,20 @@
     <w:p/>
     <w:p>
       <w:r>
-        <w:t>Historia de Usuario – CU9 Registrar</w:t>
-      </w:r>
-      <w:r>
-        <w:t xml:space="preserve"> Cliente </w:t>
-      </w:r>
-    </w:p>
-    <w:p>
-      <w:r>
-        <w:t>ID – 2</w:t>
-      </w:r>
-    </w:p>
-    <w:p>
-      <w:r>
-        <w:t>Tit</w:t>
-      </w:r>
-      <w:r>
-        <w:t>ulo – Registrar Cliente.</w:t>
+        <w:t>Historia de Usuario – CU2</w:t>
+      </w:r>
+      <w:r>
+        <w:t xml:space="preserve"> Registrar Cliente </w:t>
+      </w:r>
+    </w:p>
+    <w:p>
+      <w:r>
+        <w:t>ID – 3</w:t>
+      </w:r>
+    </w:p>
+    <w:p>
+      <w:r>
+        <w:t>Titulo – Registrar Cliente.</w:t>
       </w:r>
     </w:p>
     <w:p>
@@ -293,29 +287,49 @@
     <w:p>
       <w:r>
         <w:lastRenderedPageBreak/>
-        <w:t xml:space="preserve">Historia de Usuario – CU9 Registrar Cliente </w:t>
-      </w:r>
-    </w:p>
-    <w:p>
-      <w:r>
-        <w:t>ID – 2</w:t>
-      </w:r>
-    </w:p>
-    <w:p>
-      <w:r>
-        <w:t>Titulo – Registrar Cliente.</w:t>
-      </w:r>
-    </w:p>
-    <w:p>
-      <w:r>
-        <w:t>Descripción – Le serán pedidos datos como Nombre, Apellidos, Domicilio, Nombre de Usuario</w:t>
-      </w:r>
-      <w:r>
-        <w:tab/>
-      </w:r>
-      <w:r>
-        <w:tab/>
-        <w:t xml:space="preserve"> deseado y Contraseña deseada para que sean registrados y puedan ingresar al Sistema. </w:t>
+        <w:t>Historia de Usuario – CU20 Registrar Proveedores</w:t>
+      </w:r>
+      <w:r>
+        <w:t xml:space="preserve"> </w:t>
+      </w:r>
+    </w:p>
+    <w:p>
+      <w:r>
+        <w:t>ID – 4</w:t>
+      </w:r>
+    </w:p>
+    <w:p>
+      <w:r>
+        <w:t>Titulo – Registrar Proveedores</w:t>
+      </w:r>
+      <w:r>
+        <w:t>.</w:t>
+      </w:r>
+    </w:p>
+    <w:p>
+      <w:r>
+        <w:t>Descripción – Le serán pedi</w:t>
+      </w:r>
+      <w:r>
+        <w:t>dos datos como Nombre de la Empresa,</w:t>
+      </w:r>
+      <w:r>
+        <w:t xml:space="preserve"> </w:t>
+      </w:r>
+      <w:r>
+        <w:t xml:space="preserve">Nombre del responsable de la empresa, Domicilio, </w:t>
+      </w:r>
+      <w:r>
+        <w:t>Número</w:t>
+      </w:r>
+      <w:r>
+        <w:t xml:space="preserve"> Telefónico, RFC </w:t>
+      </w:r>
+      <w:r>
+        <w:t xml:space="preserve">y le serán generados un Usuario y Contraseña para que </w:t>
+      </w:r>
+      <w:r>
+        <w:t xml:space="preserve">puedan ingresar al Sistema. </w:t>
       </w:r>
     </w:p>
     <w:p>
@@ -358,17 +372,21 @@
     <w:p>
       <w:r>
         <w:tab/>
-        <w:t xml:space="preserve">Introducir los datos solicitados y comprobar que se hayan registrado en el Sistema de </w:t>
-      </w:r>
-      <w:r>
-        <w:tab/>
-        <w:t>manera correcta.</w:t>
-      </w:r>
-    </w:p>
-    <w:p>
+        <w:t xml:space="preserve">Introducir los datos solicitados y comprobar que </w:t>
+      </w:r>
+      <w:r>
+        <w:t xml:space="preserve">se generen de manera correcta Usuario y </w:t>
+      </w:r>
+      <w:r>
+        <w:tab/>
+      </w:r>
       <w:bookmarkStart w:id="0" w:name="_GoBack"/>
       <w:bookmarkEnd w:id="0"/>
-    </w:p>
+      <w:r>
+        <w:t>Contraseña para ingresar al Sistema.</w:t>
+      </w:r>
+    </w:p>
+    <w:p/>
     <w:sectPr>
       <w:pgSz w:w="12240" w:h="15840"/>
       <w:pgMar w:top="1417" w:right="1701" w:bottom="1417" w:left="1701" w:header="708" w:footer="708" w:gutter="0"/>

</xml_diff>